<commit_message>
change a Lab-4 and add a Lab-5 (part 1-2)
</commit_message>
<xml_diff>
--- a/Lab-4/Отчет.docx
+++ b/Lab-4/Отчет.docx
@@ -657,8 +657,6 @@
         </w:rPr>
         <w:t>Москва 2020</w:t>
       </w:r>
-      <w:bookmarkStart w:id="0" w:name="_GoBack"/>
-      <w:bookmarkEnd w:id="0"/>
     </w:p>
     <w:p>
       <w:pPr>
@@ -735,15 +733,7 @@
           <w:sz w:val="28"/>
           <w:szCs w:val="28"/>
         </w:rPr>
-        <w:t>питомца</w:t>
-      </w:r>
-      <w:r>
-        <w:rPr>
-          <w:rFonts w:ascii="Times New Roman" w:hAnsi="Times New Roman" w:cs="Times New Roman"/>
-          <w:sz w:val="28"/>
-          <w:szCs w:val="28"/>
-        </w:rPr>
-        <w:t xml:space="preserve"> ветеринаром и выявленных диагнозах. Также у администратора будущей ИС должна присутствовать возможность формирования отчета на основе журнала записей.</w:t>
+        <w:t>питомца ветеринаром и выявленных диагнозах. Также у администратора будущей ИС должна присутствовать возможность формирования отчета на основе журнала записей.</w:t>
       </w:r>
     </w:p>
     <w:p>
@@ -1527,27 +1517,7 @@
           <w:szCs w:val="24"/>
           <w:lang w:eastAsia="ru-RU"/>
         </w:rPr>
-        <w:t xml:space="preserve">На основе вышеописанных требований составлена </w:t>
-      </w:r>
-      <w:r>
-        <w:rPr>
-          <w:rFonts w:ascii="Times New Roman" w:eastAsia="Times New Roman" w:hAnsi="Times New Roman" w:cs="Times New Roman"/>
-          <w:color w:val="000000"/>
-          <w:sz w:val="28"/>
-          <w:szCs w:val="24"/>
-          <w:lang w:eastAsia="ru-RU"/>
-        </w:rPr>
-        <w:t>модель прецед</w:t>
-      </w:r>
-      <w:r>
-        <w:rPr>
-          <w:rFonts w:ascii="Times New Roman" w:eastAsia="Times New Roman" w:hAnsi="Times New Roman" w:cs="Times New Roman"/>
-          <w:color w:val="000000"/>
-          <w:sz w:val="28"/>
-          <w:szCs w:val="24"/>
-          <w:lang w:eastAsia="ru-RU"/>
-        </w:rPr>
-        <w:t>ентов</w:t>
+        <w:t>На основе вышеописанных требований составлена модель прецедентов</w:t>
       </w:r>
       <w:r>
         <w:rPr>
@@ -1567,27 +1537,7 @@
           <w:szCs w:val="24"/>
           <w:lang w:eastAsia="ru-RU"/>
         </w:rPr>
-        <w:t xml:space="preserve"> для графического описания </w:t>
-      </w:r>
-      <w:r>
-        <w:rPr>
-          <w:rFonts w:ascii="Times New Roman" w:eastAsia="Times New Roman" w:hAnsi="Times New Roman" w:cs="Times New Roman"/>
-          <w:color w:val="000000"/>
-          <w:sz w:val="28"/>
-          <w:szCs w:val="24"/>
-          <w:lang w:eastAsia="ru-RU"/>
-        </w:rPr>
-        <w:t>функциональных требований к программе</w:t>
-      </w:r>
-      <w:r>
-        <w:rPr>
-          <w:rFonts w:ascii="Times New Roman" w:eastAsia="Times New Roman" w:hAnsi="Times New Roman" w:cs="Times New Roman"/>
-          <w:color w:val="000000"/>
-          <w:sz w:val="28"/>
-          <w:szCs w:val="24"/>
-          <w:lang w:eastAsia="ru-RU"/>
-        </w:rPr>
-        <w:t xml:space="preserve">. </w:t>
+        <w:t xml:space="preserve"> для графического описания функциональных требований к программе. </w:t>
       </w:r>
       <w:r>
         <w:rPr>
@@ -1648,10 +1598,10 @@
         </w:rPr>
         <w:lastRenderedPageBreak/>
         <w:drawing>
-          <wp:inline distT="0" distB="0" distL="0" distR="0" wp14:anchorId="2446150D" wp14:editId="1ABE7E29">
-            <wp:extent cx="5354884" cy="2989691"/>
-            <wp:effectExtent l="0" t="0" r="0" b="1270"/>
-            <wp:docPr id="7" name="Рисунок 7"/>
+          <wp:inline distT="0" distB="0" distL="0" distR="0" wp14:anchorId="30DBEA93" wp14:editId="7AD93EFB">
+            <wp:extent cx="5940425" cy="3239770"/>
+            <wp:effectExtent l="0" t="0" r="3175" b="0"/>
+            <wp:docPr id="2" name="Рисунок 2"/>
             <wp:cNvGraphicFramePr>
               <a:graphicFrameLocks xmlns:a="http://schemas.openxmlformats.org/drawingml/2006/main" noChangeAspect="1"/>
             </wp:cNvGraphicFramePr>
@@ -1671,7 +1621,7 @@
                   <pic:spPr>
                     <a:xfrm>
                       <a:off x="0" y="0"/>
-                      <a:ext cx="5356402" cy="2990539"/>
+                      <a:ext cx="5940425" cy="3239770"/>
                     </a:xfrm>
                     <a:prstGeom prst="rect">
                       <a:avLst/>
@@ -1734,10 +1684,10 @@
           <w:lang w:eastAsia="ru-RU"/>
         </w:rPr>
         <w:drawing>
-          <wp:inline distT="0" distB="0" distL="0" distR="0" wp14:anchorId="1E90405C" wp14:editId="54A2140E">
-            <wp:extent cx="5940425" cy="4820920"/>
-            <wp:effectExtent l="0" t="0" r="3175" b="0"/>
-            <wp:docPr id="6" name="Рисунок 6"/>
+          <wp:inline distT="0" distB="0" distL="0" distR="0" wp14:anchorId="38C83344" wp14:editId="14AD17D1">
+            <wp:extent cx="5883966" cy="4771327"/>
+            <wp:effectExtent l="0" t="0" r="2540" b="0"/>
+            <wp:docPr id="3" name="Рисунок 3"/>
             <wp:cNvGraphicFramePr>
               <a:graphicFrameLocks xmlns:a="http://schemas.openxmlformats.org/drawingml/2006/main" noChangeAspect="1"/>
             </wp:cNvGraphicFramePr>
@@ -1757,7 +1707,7 @@
                   <pic:spPr>
                     <a:xfrm>
                       <a:off x="0" y="0"/>
-                      <a:ext cx="5940425" cy="4820920"/>
+                      <a:ext cx="5886089" cy="4773048"/>
                     </a:xfrm>
                     <a:prstGeom prst="rect">
                       <a:avLst/>
@@ -1785,15 +1735,7 @@
           <w:sz w:val="24"/>
           <w:szCs w:val="28"/>
         </w:rPr>
-        <w:t xml:space="preserve">Рис. 2 - </w:t>
-      </w:r>
-      <w:r>
-        <w:rPr>
-          <w:rFonts w:ascii="Times New Roman" w:hAnsi="Times New Roman" w:cs="Times New Roman"/>
-          <w:sz w:val="24"/>
-          <w:szCs w:val="28"/>
-        </w:rPr>
-        <w:t>Диаграмма прецедентов (</w:t>
+        <w:t>Рис. 2 - Диаграмма прецедентов (</w:t>
       </w:r>
       <w:r>
         <w:rPr>
@@ -1854,16 +1796,8 @@
           <w:szCs w:val="28"/>
         </w:rPr>
       </w:pPr>
-    </w:p>
-    <w:p>
-      <w:pPr>
-        <w:jc w:val="both"/>
-        <w:rPr>
-          <w:rFonts w:ascii="Times New Roman" w:hAnsi="Times New Roman" w:cs="Times New Roman"/>
-          <w:sz w:val="28"/>
-          <w:szCs w:val="28"/>
-        </w:rPr>
-      </w:pPr>
+      <w:bookmarkStart w:id="0" w:name="_GoBack"/>
+      <w:bookmarkEnd w:id="0"/>
       <w:r>
         <w:rPr>
           <w:rFonts w:ascii="Times New Roman" w:hAnsi="Times New Roman" w:cs="Times New Roman"/>
@@ -2535,6 +2469,7 @@
         <w:docPartUnique/>
       </w:docPartObj>
     </w:sdtPr>
+    <w:sdtEndPr/>
     <w:sdtContent>
       <w:p>
         <w:pPr>
@@ -2554,7 +2489,7 @@
           <w:rPr>
             <w:noProof/>
           </w:rPr>
-          <w:t>6</w:t>
+          <w:t>1</w:t>
         </w:r>
         <w:r>
           <w:fldChar w:fldCharType="end"/>

</xml_diff>